<commit_message>
Updated the RequirementsDocument to include sequence diagrams for each use case.
</commit_message>
<xml_diff>
--- a/Documents/Sr.Project-RequirementsDocument.docx
+++ b/Documents/Sr.Project-RequirementsDocument.docx
@@ -3528,6 +3528,406 @@
     </w:p>
     <w:p>
       <w:pPr>
+        <w:keepNext w:val="0"/>
+        <w:keepLines w:val="0"/>
+        <w:widowControl w:val="1"/>
+        <w:spacing w:lineRule="auto" w:after="0" w:line="276" w:before="0"/>
+        <w:ind w:right="0"/>
+        <w:contextualSpacing w:val="0"/>
+        <w:jc w:val="left"/>
+      </w:pPr>
+      <w:r>
+        <w:rPr>
+          <w:rtl w:val="0"/>
+        </w:rPr>
+      </w:r>
+    </w:p>
+    <w:p>
+      <w:pPr>
+        <w:keepNext w:val="0"/>
+        <w:keepLines w:val="0"/>
+        <w:widowControl w:val="1"/>
+        <w:spacing w:lineRule="auto" w:after="0" w:line="276" w:before="0"/>
+        <w:ind w:right="0"/>
+        <w:contextualSpacing w:val="0"/>
+        <w:jc w:val="left"/>
+      </w:pPr>
+      <w:r>
+        <w:rPr>
+          <w:rtl w:val="0"/>
+        </w:rPr>
+      </w:r>
+    </w:p>
+    <w:p>
+      <w:pPr>
+        <w:keepNext w:val="0"/>
+        <w:keepLines w:val="0"/>
+        <w:widowControl w:val="1"/>
+        <w:spacing w:lineRule="auto" w:after="0" w:line="276" w:before="0"/>
+        <w:ind w:right="0"/>
+        <w:contextualSpacing w:val="0"/>
+        <w:jc w:val="left"/>
+      </w:pPr>
+      <w:r>
+        <w:rPr>
+          <w:rtl w:val="0"/>
+        </w:rPr>
+      </w:r>
+    </w:p>
+    <w:p>
+      <w:pPr>
+        <w:keepNext w:val="0"/>
+        <w:keepLines w:val="0"/>
+        <w:widowControl w:val="1"/>
+        <w:spacing w:lineRule="auto" w:after="0" w:line="276" w:before="0"/>
+        <w:ind w:right="0"/>
+        <w:contextualSpacing w:val="0"/>
+        <w:jc w:val="left"/>
+      </w:pPr>
+      <w:r>
+        <w:rPr>
+          <w:rtl w:val="0"/>
+        </w:rPr>
+      </w:r>
+    </w:p>
+    <w:p>
+      <w:pPr>
+        <w:keepNext w:val="0"/>
+        <w:keepLines w:val="0"/>
+        <w:widowControl w:val="1"/>
+        <w:spacing w:lineRule="auto" w:after="0" w:line="276" w:before="0"/>
+        <w:ind w:right="0"/>
+        <w:contextualSpacing w:val="0"/>
+        <w:jc w:val="left"/>
+      </w:pPr>
+      <w:r>
+        <w:rPr>
+          <w:rtl w:val="0"/>
+        </w:rPr>
+      </w:r>
+    </w:p>
+    <w:p>
+      <w:pPr>
+        <w:keepNext w:val="0"/>
+        <w:keepLines w:val="0"/>
+        <w:widowControl w:val="1"/>
+        <w:spacing w:lineRule="auto" w:after="0" w:line="276" w:before="0"/>
+        <w:ind w:right="0"/>
+        <w:contextualSpacing w:val="0"/>
+        <w:jc w:val="left"/>
+      </w:pPr>
+      <w:r>
+        <w:rPr>
+          <w:rtl w:val="0"/>
+        </w:rPr>
+      </w:r>
+    </w:p>
+    <w:p>
+      <w:pPr>
+        <w:keepNext w:val="0"/>
+        <w:keepLines w:val="0"/>
+        <w:widowControl w:val="1"/>
+        <w:spacing w:lineRule="auto" w:after="0" w:line="276" w:before="0"/>
+        <w:ind w:right="0"/>
+        <w:contextualSpacing w:val="0"/>
+        <w:jc w:val="left"/>
+      </w:pPr>
+      <w:r>
+        <w:rPr>
+          <w:rtl w:val="0"/>
+        </w:rPr>
+      </w:r>
+    </w:p>
+    <w:p>
+      <w:pPr>
+        <w:keepNext w:val="0"/>
+        <w:keepLines w:val="0"/>
+        <w:widowControl w:val="1"/>
+        <w:spacing w:lineRule="auto" w:after="0" w:line="276" w:before="0"/>
+        <w:ind w:right="0"/>
+        <w:contextualSpacing w:val="0"/>
+        <w:jc w:val="left"/>
+      </w:pPr>
+      <w:r>
+        <w:rPr>
+          <w:rtl w:val="0"/>
+        </w:rPr>
+      </w:r>
+    </w:p>
+    <w:p>
+      <w:pPr>
+        <w:keepNext w:val="0"/>
+        <w:keepLines w:val="0"/>
+        <w:widowControl w:val="1"/>
+        <w:spacing w:lineRule="auto" w:after="0" w:line="276" w:before="0"/>
+        <w:ind w:right="0"/>
+        <w:contextualSpacing w:val="0"/>
+        <w:jc w:val="left"/>
+      </w:pPr>
+      <w:r>
+        <w:rPr>
+          <w:rtl w:val="0"/>
+        </w:rPr>
+      </w:r>
+    </w:p>
+    <w:p>
+      <w:pPr>
+        <w:keepNext w:val="0"/>
+        <w:keepLines w:val="0"/>
+        <w:widowControl w:val="1"/>
+        <w:spacing w:lineRule="auto" w:after="0" w:line="276" w:before="0"/>
+        <w:ind w:right="0"/>
+        <w:contextualSpacing w:val="0"/>
+        <w:jc w:val="left"/>
+      </w:pPr>
+      <w:r>
+        <w:rPr>
+          <w:rtl w:val="0"/>
+        </w:rPr>
+      </w:r>
+    </w:p>
+    <w:p>
+      <w:pPr>
+        <w:keepNext w:val="0"/>
+        <w:keepLines w:val="0"/>
+        <w:widowControl w:val="1"/>
+        <w:spacing w:lineRule="auto" w:after="0" w:line="276" w:before="0"/>
+        <w:ind w:right="0"/>
+        <w:contextualSpacing w:val="0"/>
+        <w:jc w:val="left"/>
+      </w:pPr>
+      <w:r>
+        <w:rPr>
+          <w:rtl w:val="0"/>
+        </w:rPr>
+      </w:r>
+    </w:p>
+    <w:p>
+      <w:pPr>
+        <w:keepNext w:val="0"/>
+        <w:keepLines w:val="0"/>
+        <w:widowControl w:val="1"/>
+        <w:spacing w:lineRule="auto" w:after="0" w:line="276" w:before="0"/>
+        <w:ind w:right="0"/>
+        <w:contextualSpacing w:val="0"/>
+        <w:jc w:val="left"/>
+      </w:pPr>
+      <w:r>
+        <w:rPr>
+          <w:rtl w:val="0"/>
+        </w:rPr>
+      </w:r>
+    </w:p>
+    <w:p>
+      <w:pPr>
+        <w:keepNext w:val="0"/>
+        <w:keepLines w:val="0"/>
+        <w:widowControl w:val="1"/>
+        <w:spacing w:lineRule="auto" w:after="0" w:line="276" w:before="0"/>
+        <w:ind w:right="0"/>
+        <w:contextualSpacing w:val="0"/>
+        <w:jc w:val="left"/>
+      </w:pPr>
+      <w:r>
+        <w:rPr>
+          <w:rtl w:val="0"/>
+        </w:rPr>
+      </w:r>
+    </w:p>
+    <w:p>
+      <w:pPr>
+        <w:keepNext w:val="0"/>
+        <w:keepLines w:val="0"/>
+        <w:widowControl w:val="1"/>
+        <w:spacing w:lineRule="auto" w:after="0" w:line="276" w:before="0"/>
+        <w:ind w:right="0"/>
+        <w:contextualSpacing w:val="0"/>
+        <w:jc w:val="left"/>
+      </w:pPr>
+      <w:r>
+        <w:rPr>
+          <w:rtl w:val="0"/>
+        </w:rPr>
+      </w:r>
+    </w:p>
+    <w:p>
+      <w:pPr>
+        <w:keepNext w:val="0"/>
+        <w:keepLines w:val="0"/>
+        <w:widowControl w:val="1"/>
+        <w:spacing w:lineRule="auto" w:after="0" w:line="276" w:before="0"/>
+        <w:ind w:right="0"/>
+        <w:contextualSpacing w:val="0"/>
+        <w:jc w:val="left"/>
+      </w:pPr>
+      <w:r>
+        <w:rPr>
+          <w:rtl w:val="0"/>
+        </w:rPr>
+      </w:r>
+    </w:p>
+    <w:p>
+      <w:pPr>
+        <w:keepNext w:val="0"/>
+        <w:keepLines w:val="0"/>
+        <w:widowControl w:val="1"/>
+        <w:spacing w:lineRule="auto" w:after="0" w:line="276" w:before="0"/>
+        <w:ind w:right="0"/>
+        <w:contextualSpacing w:val="0"/>
+        <w:jc w:val="left"/>
+      </w:pPr>
+      <w:r>
+        <w:rPr>
+          <w:rtl w:val="0"/>
+        </w:rPr>
+      </w:r>
+    </w:p>
+    <w:p>
+      <w:pPr>
+        <w:keepNext w:val="0"/>
+        <w:keepLines w:val="0"/>
+        <w:widowControl w:val="1"/>
+        <w:spacing w:lineRule="auto" w:after="0" w:line="276" w:before="0"/>
+        <w:ind w:right="0"/>
+        <w:contextualSpacing w:val="0"/>
+        <w:jc w:val="left"/>
+      </w:pPr>
+      <w:r>
+        <w:rPr>
+          <w:rtl w:val="0"/>
+        </w:rPr>
+      </w:r>
+    </w:p>
+    <w:p>
+      <w:pPr>
+        <w:keepNext w:val="0"/>
+        <w:keepLines w:val="0"/>
+        <w:widowControl w:val="1"/>
+        <w:spacing w:lineRule="auto" w:after="0" w:line="276" w:before="0"/>
+        <w:ind w:right="0"/>
+        <w:contextualSpacing w:val="0"/>
+        <w:jc w:val="left"/>
+      </w:pPr>
+      <w:r>
+        <w:rPr>
+          <w:rtl w:val="0"/>
+        </w:rPr>
+      </w:r>
+    </w:p>
+    <w:p>
+      <w:pPr>
+        <w:keepNext w:val="0"/>
+        <w:keepLines w:val="0"/>
+        <w:widowControl w:val="1"/>
+        <w:spacing w:lineRule="auto" w:after="0" w:line="276" w:before="0"/>
+        <w:ind w:right="0"/>
+        <w:contextualSpacing w:val="0"/>
+        <w:jc w:val="left"/>
+      </w:pPr>
+      <w:r>
+        <w:rPr>
+          <w:rtl w:val="0"/>
+        </w:rPr>
+      </w:r>
+    </w:p>
+    <w:p>
+      <w:pPr>
+        <w:keepNext w:val="0"/>
+        <w:keepLines w:val="0"/>
+        <w:widowControl w:val="1"/>
+        <w:spacing w:lineRule="auto" w:after="0" w:line="276" w:before="0"/>
+        <w:ind w:right="0"/>
+        <w:contextualSpacing w:val="0"/>
+        <w:jc w:val="left"/>
+      </w:pPr>
+      <w:r>
+        <w:rPr>
+          <w:rtl w:val="0"/>
+        </w:rPr>
+      </w:r>
+    </w:p>
+    <w:p>
+      <w:pPr>
+        <w:keepNext w:val="0"/>
+        <w:keepLines w:val="0"/>
+        <w:widowControl w:val="1"/>
+        <w:spacing w:lineRule="auto" w:after="0" w:line="276" w:before="0"/>
+        <w:ind w:right="0"/>
+        <w:contextualSpacing w:val="0"/>
+        <w:jc w:val="left"/>
+      </w:pPr>
+      <w:r>
+        <w:rPr>
+          <w:rtl w:val="0"/>
+        </w:rPr>
+      </w:r>
+    </w:p>
+    <w:p>
+      <w:pPr>
+        <w:keepNext w:val="0"/>
+        <w:keepLines w:val="0"/>
+        <w:widowControl w:val="1"/>
+        <w:spacing w:lineRule="auto" w:after="0" w:line="276" w:before="0"/>
+        <w:ind w:right="0"/>
+        <w:contextualSpacing w:val="0"/>
+        <w:jc w:val="left"/>
+      </w:pPr>
+      <w:r>
+        <w:rPr>
+          <w:rtl w:val="0"/>
+        </w:rPr>
+      </w:r>
+    </w:p>
+    <w:p>
+      <w:pPr>
+        <w:keepNext w:val="0"/>
+        <w:keepLines w:val="0"/>
+        <w:widowControl w:val="1"/>
+        <w:spacing w:lineRule="auto" w:after="0" w:line="276" w:before="0"/>
+        <w:ind w:right="0"/>
+        <w:contextualSpacing w:val="0"/>
+        <w:jc w:val="left"/>
+      </w:pPr>
+      <w:r>
+        <w:rPr>
+          <w:rtl w:val="0"/>
+        </w:rPr>
+      </w:r>
+    </w:p>
+    <w:p>
+      <w:pPr>
+        <w:keepNext w:val="0"/>
+        <w:keepLines w:val="0"/>
+        <w:widowControl w:val="1"/>
+        <w:spacing w:lineRule="auto" w:after="0" w:line="276" w:before="0"/>
+        <w:ind w:right="0"/>
+        <w:contextualSpacing w:val="0"/>
+        <w:jc w:val="left"/>
+      </w:pPr>
+      <w:r>
+        <w:rPr>
+          <w:rtl w:val="0"/>
+        </w:rPr>
+      </w:r>
+    </w:p>
+    <w:p>
+      <w:pPr>
+        <w:keepNext w:val="0"/>
+        <w:keepLines w:val="0"/>
+        <w:widowControl w:val="1"/>
+        <w:spacing w:lineRule="auto" w:after="0" w:line="276" w:before="0"/>
+        <w:ind w:right="0"/>
+        <w:contextualSpacing w:val="0"/>
+        <w:jc w:val="left"/>
+      </w:pPr>
+      <w:r>
+        <w:rPr>
+          <w:rtl w:val="0"/>
+        </w:rPr>
+      </w:r>
+    </w:p>
+    <w:p>
+      <w:pPr>
         <w:spacing w:lineRule="auto" w:line="240"/>
         <w:ind w:left="0" w:firstLine="0"/>
         <w:contextualSpacing w:val="0"/>
@@ -3745,6 +4145,176 @@
     <w:p>
       <w:pPr>
         <w:spacing w:lineRule="auto" w:line="240"/>
+        <w:ind w:left="0" w:firstLine="0"/>
+        <w:contextualSpacing w:val="0"/>
+      </w:pPr>
+      <w:r>
+        <w:rPr>
+          <w:rtl w:val="0"/>
+        </w:rPr>
+      </w:r>
+    </w:p>
+    <w:p>
+      <w:pPr>
+        <w:spacing w:lineRule="auto" w:line="240"/>
+        <w:ind w:left="0" w:firstLine="0"/>
+        <w:contextualSpacing w:val="0"/>
+      </w:pPr>
+      <w:r>
+        <w:rPr>
+          <w:rtl w:val="0"/>
+        </w:rPr>
+      </w:r>
+    </w:p>
+    <w:p>
+      <w:pPr>
+        <w:spacing w:lineRule="auto" w:line="240"/>
+        <w:ind w:left="0" w:firstLine="0"/>
+        <w:contextualSpacing w:val="0"/>
+      </w:pPr>
+      <w:r>
+        <w:drawing>
+          <wp:inline distR="114300" distT="114300" distB="114300" distL="114300">
+            <wp:extent cy="3402775" cx="5757712"/>
+            <wp:effectExtent t="0" b="0" r="0" l="0"/>
+            <wp:docPr id="5" name="image06.png"/>
+            <a:graphic>
+              <a:graphicData uri="http://schemas.openxmlformats.org/drawingml/2006/picture">
+                <pic:pic>
+                  <pic:nvPicPr>
+                    <pic:cNvPr id="0" name="image06.png"/>
+                    <pic:cNvPicPr preferRelativeResize="0"/>
+                  </pic:nvPicPr>
+                  <pic:blipFill>
+                    <a:blip r:embed="rId5"/>
+                    <a:srcRect/>
+                    <a:stretch>
+                      <a:fillRect/>
+                    </a:stretch>
+                  </pic:blipFill>
+                  <pic:spPr>
+                    <a:xfrm>
+                      <a:off y="0" x="0"/>
+                      <a:ext cy="3402775" cx="5757712"/>
+                    </a:xfrm>
+                    <a:prstGeom prst="rect"/>
+                    <a:ln/>
+                  </pic:spPr>
+                </pic:pic>
+              </a:graphicData>
+            </a:graphic>
+          </wp:inline>
+        </w:drawing>
+      </w:r>
+      <w:r>
+        <w:rPr>
+          <w:rtl w:val="0"/>
+        </w:rPr>
+      </w:r>
+    </w:p>
+    <w:p>
+      <w:pPr>
+        <w:spacing w:lineRule="auto" w:line="240"/>
+        <w:ind w:left="0" w:firstLine="0"/>
+        <w:contextualSpacing w:val="0"/>
+      </w:pPr>
+      <w:r>
+        <w:rPr>
+          <w:rtl w:val="0"/>
+        </w:rPr>
+      </w:r>
+    </w:p>
+    <w:p>
+      <w:pPr>
+        <w:spacing w:lineRule="auto" w:line="240"/>
+        <w:contextualSpacing w:val="0"/>
+      </w:pPr>
+      <w:r>
+        <w:rPr>
+          <w:rtl w:val="0"/>
+        </w:rPr>
+      </w:r>
+    </w:p>
+    <w:p>
+      <w:pPr>
+        <w:spacing w:lineRule="auto" w:line="240"/>
+        <w:contextualSpacing w:val="0"/>
+      </w:pPr>
+      <w:r>
+        <w:rPr>
+          <w:rtl w:val="0"/>
+        </w:rPr>
+      </w:r>
+    </w:p>
+    <w:p>
+      <w:pPr>
+        <w:spacing w:lineRule="auto" w:line="240"/>
+        <w:contextualSpacing w:val="0"/>
+      </w:pPr>
+      <w:r>
+        <w:rPr>
+          <w:rtl w:val="0"/>
+        </w:rPr>
+      </w:r>
+    </w:p>
+    <w:p>
+      <w:pPr>
+        <w:spacing w:lineRule="auto" w:line="240"/>
+        <w:contextualSpacing w:val="0"/>
+      </w:pPr>
+      <w:r>
+        <w:rPr>
+          <w:rtl w:val="0"/>
+        </w:rPr>
+      </w:r>
+    </w:p>
+    <w:p>
+      <w:pPr>
+        <w:spacing w:lineRule="auto" w:line="240"/>
+        <w:contextualSpacing w:val="0"/>
+      </w:pPr>
+      <w:r>
+        <w:rPr>
+          <w:rtl w:val="0"/>
+        </w:rPr>
+      </w:r>
+    </w:p>
+    <w:p>
+      <w:pPr>
+        <w:spacing w:lineRule="auto" w:line="240"/>
+        <w:contextualSpacing w:val="0"/>
+      </w:pPr>
+      <w:r>
+        <w:rPr>
+          <w:rtl w:val="0"/>
+        </w:rPr>
+      </w:r>
+    </w:p>
+    <w:p>
+      <w:pPr>
+        <w:spacing w:lineRule="auto" w:line="240"/>
+        <w:contextualSpacing w:val="0"/>
+      </w:pPr>
+      <w:r>
+        <w:rPr>
+          <w:rtl w:val="0"/>
+        </w:rPr>
+      </w:r>
+    </w:p>
+    <w:p>
+      <w:pPr>
+        <w:spacing w:lineRule="auto" w:line="240"/>
+        <w:contextualSpacing w:val="0"/>
+      </w:pPr>
+      <w:r>
+        <w:rPr>
+          <w:rtl w:val="0"/>
+        </w:rPr>
+      </w:r>
+    </w:p>
+    <w:p>
+      <w:pPr>
+        <w:spacing w:lineRule="auto" w:line="240"/>
         <w:contextualSpacing w:val="0"/>
       </w:pPr>
       <w:r>
@@ -3950,6 +4520,233 @@
     <w:p>
       <w:pPr>
         <w:spacing w:lineRule="auto" w:line="240"/>
+        <w:ind w:left="0" w:firstLine="0"/>
+        <w:contextualSpacing w:val="0"/>
+      </w:pPr>
+      <w:r>
+        <w:rPr>
+          <w:rtl w:val="0"/>
+        </w:rPr>
+      </w:r>
+    </w:p>
+    <w:p>
+      <w:pPr>
+        <w:spacing w:lineRule="auto" w:line="240"/>
+        <w:ind w:left="0" w:firstLine="0"/>
+        <w:contextualSpacing w:val="0"/>
+      </w:pPr>
+      <w:r>
+        <w:rPr>
+          <w:rtl w:val="0"/>
+        </w:rPr>
+      </w:r>
+    </w:p>
+    <w:p>
+      <w:pPr>
+        <w:spacing w:lineRule="auto" w:line="240"/>
+        <w:ind w:left="0" w:firstLine="0"/>
+        <w:contextualSpacing w:val="0"/>
+      </w:pPr>
+      <w:r>
+        <w:rPr>
+          <w:rtl w:val="0"/>
+        </w:rPr>
+      </w:r>
+    </w:p>
+    <w:p>
+      <w:pPr>
+        <w:spacing w:lineRule="auto" w:line="240"/>
+        <w:ind w:left="0" w:firstLine="0"/>
+        <w:contextualSpacing w:val="0"/>
+      </w:pPr>
+      <w:r>
+        <w:rPr>
+          <w:rtl w:val="0"/>
+        </w:rPr>
+      </w:r>
+    </w:p>
+    <w:p>
+      <w:pPr>
+        <w:spacing w:lineRule="auto" w:line="240"/>
+        <w:ind w:left="0" w:firstLine="0"/>
+        <w:contextualSpacing w:val="0"/>
+      </w:pPr>
+      <w:r>
+        <w:drawing>
+          <wp:inline distR="114300" distT="114300" distB="114300" distL="114300">
+            <wp:extent cy="2702600" cx="5757712"/>
+            <wp:effectExtent t="0" b="0" r="0" l="0"/>
+            <wp:docPr id="15" name="image12.png"/>
+            <a:graphic>
+              <a:graphicData uri="http://schemas.openxmlformats.org/drawingml/2006/picture">
+                <pic:pic>
+                  <pic:nvPicPr>
+                    <pic:cNvPr id="0" name="image12.png"/>
+                    <pic:cNvPicPr preferRelativeResize="0"/>
+                  </pic:nvPicPr>
+                  <pic:blipFill>
+                    <a:blip r:embed="rId6"/>
+                    <a:srcRect/>
+                    <a:stretch>
+                      <a:fillRect/>
+                    </a:stretch>
+                  </pic:blipFill>
+                  <pic:spPr>
+                    <a:xfrm>
+                      <a:off y="0" x="0"/>
+                      <a:ext cy="2702600" cx="5757712"/>
+                    </a:xfrm>
+                    <a:prstGeom prst="rect"/>
+                    <a:ln/>
+                  </pic:spPr>
+                </pic:pic>
+              </a:graphicData>
+            </a:graphic>
+          </wp:inline>
+        </w:drawing>
+      </w:r>
+      <w:r>
+        <w:rPr>
+          <w:rtl w:val="0"/>
+        </w:rPr>
+      </w:r>
+    </w:p>
+    <w:p>
+      <w:pPr>
+        <w:spacing w:lineRule="auto" w:line="240"/>
+        <w:ind w:left="0" w:firstLine="0"/>
+        <w:contextualSpacing w:val="0"/>
+      </w:pPr>
+      <w:r>
+        <w:rPr>
+          <w:rtl w:val="0"/>
+        </w:rPr>
+      </w:r>
+    </w:p>
+    <w:p>
+      <w:pPr>
+        <w:spacing w:lineRule="auto" w:line="240"/>
+        <w:contextualSpacing w:val="0"/>
+      </w:pPr>
+      <w:r>
+        <w:rPr>
+          <w:rtl w:val="0"/>
+        </w:rPr>
+      </w:r>
+    </w:p>
+    <w:p>
+      <w:pPr>
+        <w:spacing w:lineRule="auto" w:line="240"/>
+        <w:contextualSpacing w:val="0"/>
+      </w:pPr>
+      <w:r>
+        <w:rPr>
+          <w:rtl w:val="0"/>
+        </w:rPr>
+      </w:r>
+    </w:p>
+    <w:p>
+      <w:pPr>
+        <w:spacing w:lineRule="auto" w:line="240"/>
+        <w:contextualSpacing w:val="0"/>
+      </w:pPr>
+      <w:r>
+        <w:rPr>
+          <w:rtl w:val="0"/>
+        </w:rPr>
+      </w:r>
+    </w:p>
+    <w:p>
+      <w:pPr>
+        <w:spacing w:lineRule="auto" w:line="240"/>
+        <w:contextualSpacing w:val="0"/>
+      </w:pPr>
+      <w:r>
+        <w:rPr>
+          <w:rtl w:val="0"/>
+        </w:rPr>
+      </w:r>
+    </w:p>
+    <w:p>
+      <w:pPr>
+        <w:spacing w:lineRule="auto" w:line="240"/>
+        <w:contextualSpacing w:val="0"/>
+      </w:pPr>
+      <w:r>
+        <w:rPr>
+          <w:rtl w:val="0"/>
+        </w:rPr>
+      </w:r>
+    </w:p>
+    <w:p>
+      <w:pPr>
+        <w:spacing w:lineRule="auto" w:line="240"/>
+        <w:contextualSpacing w:val="0"/>
+      </w:pPr>
+      <w:r>
+        <w:rPr>
+          <w:rtl w:val="0"/>
+        </w:rPr>
+      </w:r>
+    </w:p>
+    <w:p>
+      <w:pPr>
+        <w:spacing w:lineRule="auto" w:line="240"/>
+        <w:contextualSpacing w:val="0"/>
+      </w:pPr>
+      <w:r>
+        <w:rPr>
+          <w:rtl w:val="0"/>
+        </w:rPr>
+      </w:r>
+    </w:p>
+    <w:p>
+      <w:pPr>
+        <w:spacing w:lineRule="auto" w:line="240"/>
+        <w:contextualSpacing w:val="0"/>
+      </w:pPr>
+      <w:r>
+        <w:rPr>
+          <w:rtl w:val="0"/>
+        </w:rPr>
+      </w:r>
+    </w:p>
+    <w:p>
+      <w:pPr>
+        <w:spacing w:lineRule="auto" w:line="240"/>
+        <w:contextualSpacing w:val="0"/>
+      </w:pPr>
+      <w:r>
+        <w:rPr>
+          <w:rtl w:val="0"/>
+        </w:rPr>
+      </w:r>
+    </w:p>
+    <w:p>
+      <w:pPr>
+        <w:spacing w:lineRule="auto" w:line="240"/>
+        <w:contextualSpacing w:val="0"/>
+      </w:pPr>
+      <w:r>
+        <w:rPr>
+          <w:rtl w:val="0"/>
+        </w:rPr>
+      </w:r>
+    </w:p>
+    <w:p>
+      <w:pPr>
+        <w:spacing w:lineRule="auto" w:line="240"/>
+        <w:contextualSpacing w:val="0"/>
+      </w:pPr>
+      <w:r>
+        <w:rPr>
+          <w:rtl w:val="0"/>
+        </w:rPr>
+      </w:r>
+    </w:p>
+    <w:p>
+      <w:pPr>
+        <w:spacing w:lineRule="auto" w:line="240"/>
         <w:contextualSpacing w:val="0"/>
       </w:pPr>
       <w:r>
@@ -4142,6 +4939,128 @@
       </w:pPr>
       <w:r>
         <w:rPr>
+          <w:rtl w:val="0"/>
+        </w:rPr>
+      </w:r>
+    </w:p>
+    <w:p>
+      <w:pPr>
+        <w:spacing w:lineRule="auto" w:line="240"/>
+        <w:contextualSpacing w:val="0"/>
+      </w:pPr>
+      <w:r>
+        <w:rPr>
+          <w:rtl w:val="0"/>
+        </w:rPr>
+      </w:r>
+    </w:p>
+    <w:p>
+      <w:pPr>
+        <w:spacing w:lineRule="auto" w:line="240"/>
+        <w:contextualSpacing w:val="0"/>
+      </w:pPr>
+      <w:r>
+        <w:drawing>
+          <wp:inline distR="114300" distT="114300" distB="114300" distL="114300">
+            <wp:extent cy="4232774" cx="5757712"/>
+            <wp:effectExtent t="0" b="0" r="0" l="0"/>
+            <wp:docPr id="16" name="image13.png"/>
+            <a:graphic>
+              <a:graphicData uri="http://schemas.openxmlformats.org/drawingml/2006/picture">
+                <pic:pic>
+                  <pic:nvPicPr>
+                    <pic:cNvPr id="0" name="image13.png"/>
+                    <pic:cNvPicPr preferRelativeResize="0"/>
+                  </pic:nvPicPr>
+                  <pic:blipFill>
+                    <a:blip r:embed="rId7"/>
+                    <a:srcRect/>
+                    <a:stretch>
+                      <a:fillRect/>
+                    </a:stretch>
+                  </pic:blipFill>
+                  <pic:spPr>
+                    <a:xfrm>
+                      <a:off y="0" x="0"/>
+                      <a:ext cy="4232774" cx="5757712"/>
+                    </a:xfrm>
+                    <a:prstGeom prst="rect"/>
+                    <a:ln/>
+                  </pic:spPr>
+                </pic:pic>
+              </a:graphicData>
+            </a:graphic>
+          </wp:inline>
+        </w:drawing>
+      </w:r>
+      <w:r>
+        <w:rPr>
+          <w:rtl w:val="0"/>
+        </w:rPr>
+      </w:r>
+    </w:p>
+    <w:p>
+      <w:pPr>
+        <w:spacing w:lineRule="auto" w:line="240"/>
+        <w:contextualSpacing w:val="0"/>
+      </w:pPr>
+      <w:r>
+        <w:rPr>
+          <w:rtl w:val="0"/>
+        </w:rPr>
+      </w:r>
+    </w:p>
+    <w:p>
+      <w:pPr>
+        <w:spacing w:lineRule="auto" w:line="240"/>
+        <w:contextualSpacing w:val="0"/>
+      </w:pPr>
+      <w:r>
+        <w:rPr>
+          <w:rtl w:val="0"/>
+        </w:rPr>
+      </w:r>
+    </w:p>
+    <w:p>
+      <w:pPr>
+        <w:spacing w:lineRule="auto" w:line="240"/>
+        <w:contextualSpacing w:val="0"/>
+      </w:pPr>
+      <w:r>
+        <w:rPr>
+          <w:rtl w:val="0"/>
+        </w:rPr>
+      </w:r>
+    </w:p>
+    <w:p>
+      <w:pPr>
+        <w:spacing w:lineRule="auto" w:line="240"/>
+        <w:contextualSpacing w:val="0"/>
+      </w:pPr>
+      <w:r>
+        <w:rPr>
+          <w:rtl w:val="0"/>
+        </w:rPr>
+      </w:r>
+    </w:p>
+    <w:p>
+      <w:pPr>
+        <w:spacing w:lineRule="auto" w:line="240"/>
+        <w:contextualSpacing w:val="0"/>
+      </w:pPr>
+      <w:r>
+        <w:rPr>
+          <w:rtl w:val="0"/>
+        </w:rPr>
+      </w:r>
+    </w:p>
+    <w:p>
+      <w:pPr>
+        <w:spacing w:lineRule="auto" w:line="240"/>
+        <w:contextualSpacing w:val="0"/>
+      </w:pPr>
+      <w:r>
+        <w:rPr>
           <w:b w:val="1"/>
           <w:i w:val="1"/>
           <w:u w:val="single"/>
@@ -4330,6 +5249,216 @@
       </w:pPr>
       <w:r>
         <w:rPr>
+          <w:rtl w:val="0"/>
+        </w:rPr>
+      </w:r>
+    </w:p>
+    <w:p>
+      <w:pPr>
+        <w:spacing w:lineRule="auto" w:line="240"/>
+        <w:contextualSpacing w:val="0"/>
+      </w:pPr>
+      <w:r>
+        <w:rPr>
+          <w:rtl w:val="0"/>
+        </w:rPr>
+      </w:r>
+    </w:p>
+    <w:p>
+      <w:pPr>
+        <w:spacing w:lineRule="auto" w:line="240"/>
+        <w:contextualSpacing w:val="0"/>
+      </w:pPr>
+      <w:r>
+        <w:drawing>
+          <wp:inline distR="114300" distT="114300" distB="114300" distL="114300">
+            <wp:extent cy="2702600" cx="5757712"/>
+            <wp:effectExtent t="0" b="0" r="0" l="0"/>
+            <wp:docPr id="11" name="image08.png"/>
+            <a:graphic>
+              <a:graphicData uri="http://schemas.openxmlformats.org/drawingml/2006/picture">
+                <pic:pic>
+                  <pic:nvPicPr>
+                    <pic:cNvPr id="0" name="image08.png"/>
+                    <pic:cNvPicPr preferRelativeResize="0"/>
+                  </pic:nvPicPr>
+                  <pic:blipFill>
+                    <a:blip r:embed="rId8"/>
+                    <a:srcRect/>
+                    <a:stretch>
+                      <a:fillRect/>
+                    </a:stretch>
+                  </pic:blipFill>
+                  <pic:spPr>
+                    <a:xfrm>
+                      <a:off y="0" x="0"/>
+                      <a:ext cy="2702600" cx="5757712"/>
+                    </a:xfrm>
+                    <a:prstGeom prst="rect"/>
+                    <a:ln/>
+                  </pic:spPr>
+                </pic:pic>
+              </a:graphicData>
+            </a:graphic>
+          </wp:inline>
+        </w:drawing>
+      </w:r>
+      <w:r>
+        <w:rPr>
+          <w:rtl w:val="0"/>
+        </w:rPr>
+      </w:r>
+    </w:p>
+    <w:p>
+      <w:pPr>
+        <w:spacing w:lineRule="auto" w:line="240"/>
+        <w:contextualSpacing w:val="0"/>
+      </w:pPr>
+      <w:r>
+        <w:rPr>
+          <w:rtl w:val="0"/>
+        </w:rPr>
+      </w:r>
+    </w:p>
+    <w:p>
+      <w:pPr>
+        <w:spacing w:lineRule="auto" w:line="240"/>
+        <w:contextualSpacing w:val="0"/>
+      </w:pPr>
+      <w:r>
+        <w:rPr>
+          <w:rtl w:val="0"/>
+        </w:rPr>
+      </w:r>
+    </w:p>
+    <w:p>
+      <w:pPr>
+        <w:spacing w:lineRule="auto" w:line="240"/>
+        <w:contextualSpacing w:val="0"/>
+      </w:pPr>
+      <w:r>
+        <w:rPr>
+          <w:rtl w:val="0"/>
+        </w:rPr>
+      </w:r>
+    </w:p>
+    <w:p>
+      <w:pPr>
+        <w:spacing w:lineRule="auto" w:line="240"/>
+        <w:contextualSpacing w:val="0"/>
+      </w:pPr>
+      <w:r>
+        <w:rPr>
+          <w:rtl w:val="0"/>
+        </w:rPr>
+      </w:r>
+    </w:p>
+    <w:p>
+      <w:pPr>
+        <w:spacing w:lineRule="auto" w:line="240"/>
+        <w:contextualSpacing w:val="0"/>
+      </w:pPr>
+      <w:r>
+        <w:rPr>
+          <w:rtl w:val="0"/>
+        </w:rPr>
+      </w:r>
+    </w:p>
+    <w:p>
+      <w:pPr>
+        <w:spacing w:lineRule="auto" w:line="240"/>
+        <w:contextualSpacing w:val="0"/>
+      </w:pPr>
+      <w:r>
+        <w:rPr>
+          <w:rtl w:val="0"/>
+        </w:rPr>
+      </w:r>
+    </w:p>
+    <w:p>
+      <w:pPr>
+        <w:spacing w:lineRule="auto" w:line="240"/>
+        <w:contextualSpacing w:val="0"/>
+      </w:pPr>
+      <w:r>
+        <w:rPr>
+          <w:rtl w:val="0"/>
+        </w:rPr>
+      </w:r>
+    </w:p>
+    <w:p>
+      <w:pPr>
+        <w:spacing w:lineRule="auto" w:line="240"/>
+        <w:contextualSpacing w:val="0"/>
+      </w:pPr>
+      <w:r>
+        <w:rPr>
+          <w:rtl w:val="0"/>
+        </w:rPr>
+      </w:r>
+    </w:p>
+    <w:p>
+      <w:pPr>
+        <w:spacing w:lineRule="auto" w:line="240"/>
+        <w:contextualSpacing w:val="0"/>
+      </w:pPr>
+      <w:r>
+        <w:rPr>
+          <w:rtl w:val="0"/>
+        </w:rPr>
+      </w:r>
+    </w:p>
+    <w:p>
+      <w:pPr>
+        <w:spacing w:lineRule="auto" w:line="240"/>
+        <w:contextualSpacing w:val="0"/>
+      </w:pPr>
+      <w:r>
+        <w:rPr>
+          <w:rtl w:val="0"/>
+        </w:rPr>
+      </w:r>
+    </w:p>
+    <w:p>
+      <w:pPr>
+        <w:spacing w:lineRule="auto" w:line="240"/>
+        <w:contextualSpacing w:val="0"/>
+      </w:pPr>
+      <w:r>
+        <w:rPr>
+          <w:rtl w:val="0"/>
+        </w:rPr>
+      </w:r>
+    </w:p>
+    <w:p>
+      <w:pPr>
+        <w:spacing w:lineRule="auto" w:line="240"/>
+        <w:contextualSpacing w:val="0"/>
+      </w:pPr>
+      <w:r>
+        <w:rPr>
+          <w:rtl w:val="0"/>
+        </w:rPr>
+      </w:r>
+    </w:p>
+    <w:p>
+      <w:pPr>
+        <w:spacing w:lineRule="auto" w:line="240"/>
+        <w:contextualSpacing w:val="0"/>
+      </w:pPr>
+      <w:r>
+        <w:rPr>
+          <w:rtl w:val="0"/>
+        </w:rPr>
+      </w:r>
+    </w:p>
+    <w:p>
+      <w:pPr>
+        <w:spacing w:lineRule="auto" w:line="240"/>
+        <w:contextualSpacing w:val="0"/>
+      </w:pPr>
+      <w:r>
+        <w:rPr>
           <w:b w:val="1"/>
           <w:i w:val="1"/>
           <w:u w:val="single"/>
@@ -4531,6 +5660,216 @@
       </w:pPr>
       <w:r>
         <w:rPr>
+          <w:rtl w:val="0"/>
+        </w:rPr>
+      </w:r>
+    </w:p>
+    <w:p>
+      <w:pPr>
+        <w:spacing w:lineRule="auto" w:line="240"/>
+        <w:contextualSpacing w:val="0"/>
+      </w:pPr>
+      <w:r>
+        <w:drawing>
+          <wp:inline distR="114300" distT="114300" distB="114300" distL="114300">
+            <wp:extent cy="2702600" cx="5757712"/>
+            <wp:effectExtent t="0" b="0" r="0" l="0"/>
+            <wp:docPr id="17" name="image14.png"/>
+            <a:graphic>
+              <a:graphicData uri="http://schemas.openxmlformats.org/drawingml/2006/picture">
+                <pic:pic>
+                  <pic:nvPicPr>
+                    <pic:cNvPr id="0" name="image14.png"/>
+                    <pic:cNvPicPr preferRelativeResize="0"/>
+                  </pic:nvPicPr>
+                  <pic:blipFill>
+                    <a:blip r:embed="rId9"/>
+                    <a:srcRect/>
+                    <a:stretch>
+                      <a:fillRect/>
+                    </a:stretch>
+                  </pic:blipFill>
+                  <pic:spPr>
+                    <a:xfrm>
+                      <a:off y="0" x="0"/>
+                      <a:ext cy="2702600" cx="5757712"/>
+                    </a:xfrm>
+                    <a:prstGeom prst="rect"/>
+                    <a:ln/>
+                  </pic:spPr>
+                </pic:pic>
+              </a:graphicData>
+            </a:graphic>
+          </wp:inline>
+        </w:drawing>
+      </w:r>
+      <w:r>
+        <w:rPr>
+          <w:rtl w:val="0"/>
+        </w:rPr>
+      </w:r>
+    </w:p>
+    <w:p>
+      <w:pPr>
+        <w:spacing w:lineRule="auto" w:line="240"/>
+        <w:contextualSpacing w:val="0"/>
+      </w:pPr>
+      <w:r>
+        <w:rPr>
+          <w:rtl w:val="0"/>
+        </w:rPr>
+      </w:r>
+    </w:p>
+    <w:p>
+      <w:pPr>
+        <w:spacing w:lineRule="auto" w:line="240"/>
+        <w:contextualSpacing w:val="0"/>
+      </w:pPr>
+      <w:r>
+        <w:rPr>
+          <w:rtl w:val="0"/>
+        </w:rPr>
+      </w:r>
+    </w:p>
+    <w:p>
+      <w:pPr>
+        <w:spacing w:lineRule="auto" w:line="240"/>
+        <w:contextualSpacing w:val="0"/>
+      </w:pPr>
+      <w:r>
+        <w:rPr>
+          <w:rtl w:val="0"/>
+        </w:rPr>
+      </w:r>
+    </w:p>
+    <w:p>
+      <w:pPr>
+        <w:spacing w:lineRule="auto" w:line="240"/>
+        <w:contextualSpacing w:val="0"/>
+      </w:pPr>
+      <w:r>
+        <w:rPr>
+          <w:rtl w:val="0"/>
+        </w:rPr>
+      </w:r>
+    </w:p>
+    <w:p>
+      <w:pPr>
+        <w:spacing w:lineRule="auto" w:line="240"/>
+        <w:contextualSpacing w:val="0"/>
+      </w:pPr>
+      <w:r>
+        <w:rPr>
+          <w:rtl w:val="0"/>
+        </w:rPr>
+      </w:r>
+    </w:p>
+    <w:p>
+      <w:pPr>
+        <w:spacing w:lineRule="auto" w:line="240"/>
+        <w:contextualSpacing w:val="0"/>
+      </w:pPr>
+      <w:r>
+        <w:rPr>
+          <w:rtl w:val="0"/>
+        </w:rPr>
+      </w:r>
+    </w:p>
+    <w:p>
+      <w:pPr>
+        <w:spacing w:lineRule="auto" w:line="240"/>
+        <w:contextualSpacing w:val="0"/>
+      </w:pPr>
+      <w:r>
+        <w:rPr>
+          <w:rtl w:val="0"/>
+        </w:rPr>
+      </w:r>
+    </w:p>
+    <w:p>
+      <w:pPr>
+        <w:spacing w:lineRule="auto" w:line="240"/>
+        <w:contextualSpacing w:val="0"/>
+      </w:pPr>
+      <w:r>
+        <w:rPr>
+          <w:rtl w:val="0"/>
+        </w:rPr>
+      </w:r>
+    </w:p>
+    <w:p>
+      <w:pPr>
+        <w:spacing w:lineRule="auto" w:line="240"/>
+        <w:contextualSpacing w:val="0"/>
+      </w:pPr>
+      <w:r>
+        <w:rPr>
+          <w:rtl w:val="0"/>
+        </w:rPr>
+      </w:r>
+    </w:p>
+    <w:p>
+      <w:pPr>
+        <w:spacing w:lineRule="auto" w:line="240"/>
+        <w:contextualSpacing w:val="0"/>
+      </w:pPr>
+      <w:r>
+        <w:rPr>
+          <w:rtl w:val="0"/>
+        </w:rPr>
+      </w:r>
+    </w:p>
+    <w:p>
+      <w:pPr>
+        <w:spacing w:lineRule="auto" w:line="240"/>
+        <w:contextualSpacing w:val="0"/>
+      </w:pPr>
+      <w:r>
+        <w:rPr>
+          <w:rtl w:val="0"/>
+        </w:rPr>
+      </w:r>
+    </w:p>
+    <w:p>
+      <w:pPr>
+        <w:spacing w:lineRule="auto" w:line="240"/>
+        <w:contextualSpacing w:val="0"/>
+      </w:pPr>
+      <w:r>
+        <w:rPr>
+          <w:rtl w:val="0"/>
+        </w:rPr>
+      </w:r>
+    </w:p>
+    <w:p>
+      <w:pPr>
+        <w:spacing w:lineRule="auto" w:line="240"/>
+        <w:contextualSpacing w:val="0"/>
+      </w:pPr>
+      <w:r>
+        <w:rPr>
+          <w:rtl w:val="0"/>
+        </w:rPr>
+      </w:r>
+    </w:p>
+    <w:p>
+      <w:pPr>
+        <w:spacing w:lineRule="auto" w:line="240"/>
+        <w:contextualSpacing w:val="0"/>
+      </w:pPr>
+      <w:r>
+        <w:rPr>
+          <w:rtl w:val="0"/>
+        </w:rPr>
+      </w:r>
+    </w:p>
+    <w:p>
+      <w:pPr>
+        <w:spacing w:lineRule="auto" w:line="240"/>
+        <w:contextualSpacing w:val="0"/>
+      </w:pPr>
+      <w:r>
+        <w:rPr>
           <w:b w:val="1"/>
           <w:i w:val="1"/>
           <w:u w:val="single"/>
@@ -4733,6 +6072,177 @@
     <w:p>
       <w:pPr>
         <w:spacing w:lineRule="auto" w:line="240"/>
+        <w:contextualSpacing w:val="0"/>
+      </w:pPr>
+      <w:r>
+        <w:rPr>
+          <w:rtl w:val="0"/>
+        </w:rPr>
+      </w:r>
+    </w:p>
+    <w:p>
+      <w:pPr>
+        <w:spacing w:lineRule="auto" w:line="240"/>
+        <w:contextualSpacing w:val="0"/>
+      </w:pPr>
+      <w:r>
+        <w:rPr>
+          <w:rtl w:val="0"/>
+        </w:rPr>
+      </w:r>
+    </w:p>
+    <w:p>
+      <w:pPr>
+        <w:spacing w:lineRule="auto" w:line="240"/>
+        <w:contextualSpacing w:val="0"/>
+      </w:pPr>
+      <w:r>
+        <w:drawing>
+          <wp:inline distR="114300" distT="114300" distB="114300" distL="114300">
+            <wp:extent cy="2702600" cx="5757712"/>
+            <wp:effectExtent t="0" b="0" r="0" l="0"/>
+            <wp:docPr id="10" name="image09.png"/>
+            <a:graphic>
+              <a:graphicData uri="http://schemas.openxmlformats.org/drawingml/2006/picture">
+                <pic:pic>
+                  <pic:nvPicPr>
+                    <pic:cNvPr id="0" name="image09.png"/>
+                    <pic:cNvPicPr preferRelativeResize="0"/>
+                  </pic:nvPicPr>
+                  <pic:blipFill>
+                    <a:blip r:embed="rId10"/>
+                    <a:srcRect/>
+                    <a:stretch>
+                      <a:fillRect/>
+                    </a:stretch>
+                  </pic:blipFill>
+                  <pic:spPr>
+                    <a:xfrm>
+                      <a:off y="0" x="0"/>
+                      <a:ext cy="2702600" cx="5757712"/>
+                    </a:xfrm>
+                    <a:prstGeom prst="rect"/>
+                    <a:ln/>
+                  </pic:spPr>
+                </pic:pic>
+              </a:graphicData>
+            </a:graphic>
+          </wp:inline>
+        </w:drawing>
+      </w:r>
+      <w:r>
+        <w:rPr>
+          <w:rtl w:val="0"/>
+        </w:rPr>
+      </w:r>
+    </w:p>
+    <w:p>
+      <w:pPr>
+        <w:spacing w:lineRule="auto" w:line="240"/>
+        <w:contextualSpacing w:val="0"/>
+      </w:pPr>
+      <w:r>
+        <w:rPr>
+          <w:rtl w:val="0"/>
+        </w:rPr>
+      </w:r>
+    </w:p>
+    <w:p>
+      <w:pPr>
+        <w:spacing w:lineRule="auto" w:line="240"/>
+        <w:contextualSpacing w:val="0"/>
+      </w:pPr>
+      <w:r>
+        <w:rPr>
+          <w:rtl w:val="0"/>
+        </w:rPr>
+      </w:r>
+    </w:p>
+    <w:p>
+      <w:pPr>
+        <w:spacing w:lineRule="auto" w:line="240"/>
+        <w:contextualSpacing w:val="0"/>
+      </w:pPr>
+      <w:r>
+        <w:rPr>
+          <w:rtl w:val="0"/>
+        </w:rPr>
+      </w:r>
+    </w:p>
+    <w:p>
+      <w:pPr>
+        <w:spacing w:lineRule="auto" w:line="240"/>
+        <w:contextualSpacing w:val="0"/>
+      </w:pPr>
+      <w:r>
+        <w:rPr>
+          <w:rtl w:val="0"/>
+        </w:rPr>
+      </w:r>
+    </w:p>
+    <w:p>
+      <w:pPr>
+        <w:spacing w:lineRule="auto" w:line="240"/>
+        <w:contextualSpacing w:val="0"/>
+      </w:pPr>
+      <w:r>
+        <w:rPr>
+          <w:rtl w:val="0"/>
+        </w:rPr>
+      </w:r>
+    </w:p>
+    <w:p>
+      <w:pPr>
+        <w:spacing w:lineRule="auto" w:line="240"/>
+        <w:ind w:left="0" w:firstLine="0"/>
+        <w:contextualSpacing w:val="0"/>
+      </w:pPr>
+      <w:r>
+        <w:rPr>
+          <w:rtl w:val="0"/>
+        </w:rPr>
+      </w:r>
+    </w:p>
+    <w:p>
+      <w:pPr>
+        <w:spacing w:lineRule="auto" w:line="240"/>
+        <w:ind w:left="0" w:firstLine="0"/>
+        <w:contextualSpacing w:val="0"/>
+      </w:pPr>
+      <w:r>
+        <w:rPr>
+          <w:rtl w:val="0"/>
+        </w:rPr>
+      </w:r>
+    </w:p>
+    <w:p>
+      <w:pPr>
+        <w:spacing w:lineRule="auto" w:line="240"/>
+        <w:ind w:left="0" w:firstLine="0"/>
+        <w:contextualSpacing w:val="0"/>
+      </w:pPr>
+      <w:r>
+        <w:rPr>
+          <w:rtl w:val="0"/>
+        </w:rPr>
+      </w:r>
+    </w:p>
+    <w:p>
+      <w:pPr>
+        <w:spacing w:lineRule="auto" w:line="240"/>
+        <w:ind w:left="0" w:firstLine="0"/>
+        <w:contextualSpacing w:val="0"/>
+      </w:pPr>
+      <w:r>
+        <w:rPr>
+          <w:rtl w:val="0"/>
+        </w:rPr>
+      </w:r>
+    </w:p>
+    <w:p>
+      <w:pPr>
+        <w:spacing w:lineRule="auto" w:line="240"/>
+        <w:ind w:left="0" w:firstLine="0"/>
         <w:contextualSpacing w:val="0"/>
       </w:pPr>
       <w:r>
@@ -4767,16 +6277,16 @@
           <wp:inline distR="114300" distT="114300" distB="114300" distL="114300">
             <wp:extent cy="3377568" cx="3938588"/>
             <wp:effectExtent t="0" b="0" r="0" l="0"/>
-            <wp:docPr id="5" name="image05.png"/>
+            <wp:docPr id="6" name="image07.png"/>
             <a:graphic>
               <a:graphicData uri="http://schemas.openxmlformats.org/drawingml/2006/picture">
                 <pic:pic>
                   <pic:nvPicPr>
-                    <pic:cNvPr id="0" name="image05.png"/>
+                    <pic:cNvPr id="0" name="image07.png"/>
                     <pic:cNvPicPr preferRelativeResize="0"/>
                   </pic:nvPicPr>
                   <pic:blipFill>
-                    <a:blip r:embed="rId5"/>
+                    <a:blip r:embed="rId11"/>
                     <a:srcRect/>
                     <a:stretch>
                       <a:fillRect/>
@@ -4905,16 +6415,16 @@
           <wp:inline distR="114300" distT="114300" distB="114300" distL="114300">
             <wp:extent cy="1663074" cx="5943600"/>
             <wp:effectExtent t="0" b="0" r="0" l="0"/>
-            <wp:docPr id="11" name="image03.png"/>
+            <wp:docPr id="14" name="image11.png"/>
             <a:graphic>
               <a:graphicData uri="http://schemas.openxmlformats.org/drawingml/2006/picture">
                 <pic:pic>
                   <pic:nvPicPr>
-                    <pic:cNvPr id="0" name="image03.png"/>
+                    <pic:cNvPr id="0" name="image11.png"/>
                     <pic:cNvPicPr preferRelativeResize="0"/>
                   </pic:nvPicPr>
                   <pic:blipFill>
-                    <a:blip r:embed="rId6"/>
+                    <a:blip r:embed="rId12"/>
                     <a:srcRect/>
                     <a:stretch>
                       <a:fillRect/>
@@ -5002,16 +6512,16 @@
           <wp:inline distR="114300" distT="114300" distB="114300" distL="114300">
             <wp:extent cy="1663074" cx="5943600"/>
             <wp:effectExtent t="0" b="0" r="0" l="0"/>
-            <wp:docPr id="9" name="image04.png"/>
+            <wp:docPr id="12" name="image10.png"/>
             <a:graphic>
               <a:graphicData uri="http://schemas.openxmlformats.org/drawingml/2006/picture">
                 <pic:pic>
                   <pic:nvPicPr>
-                    <pic:cNvPr id="0" name="image04.png"/>
+                    <pic:cNvPr id="0" name="image10.png"/>
                     <pic:cNvPicPr preferRelativeResize="0"/>
                   </pic:nvPicPr>
                   <pic:blipFill>
-                    <a:blip r:embed="rId7"/>
+                    <a:blip r:embed="rId13"/>
                     <a:srcRect/>
                     <a:stretch>
                       <a:fillRect/>
@@ -5073,16 +6583,16 @@
           <wp:inline distR="114300" distT="114300" distB="114300" distL="114300">
             <wp:extent cy="1847129" cx="3007893"/>
             <wp:effectExtent t="0" b="0" r="0" l="0"/>
-            <wp:docPr id="6" name="image02.png"/>
+            <wp:docPr id="7" name="image03.png"/>
             <a:graphic>
               <a:graphicData uri="http://schemas.openxmlformats.org/drawingml/2006/picture">
                 <pic:pic>
                   <pic:nvPicPr>
-                    <pic:cNvPr id="0" name="image02.png"/>
+                    <pic:cNvPr id="0" name="image03.png"/>
                     <pic:cNvPicPr preferRelativeResize="0"/>
                   </pic:nvPicPr>
                   <pic:blipFill>
-                    <a:blip r:embed="rId8"/>
+                    <a:blip r:embed="rId14"/>
                     <a:srcRect/>
                     <a:stretch>
                       <a:fillRect/>
@@ -5144,16 +6654,16 @@
           <wp:inline distR="114300" distT="114300" distB="114300" distL="114300">
             <wp:extent cy="1909763" cx="4704194"/>
             <wp:effectExtent t="0" b="0" r="0" l="0"/>
-            <wp:docPr id="10" name="image07.png"/>
+            <wp:docPr id="13" name="image16.png"/>
             <a:graphic>
               <a:graphicData uri="http://schemas.openxmlformats.org/drawingml/2006/picture">
                 <pic:pic>
                   <pic:nvPicPr>
-                    <pic:cNvPr id="0" name="image07.png"/>
+                    <pic:cNvPr id="0" name="image16.png"/>
                     <pic:cNvPicPr preferRelativeResize="0"/>
                   </pic:nvPicPr>
                   <pic:blipFill>
-                    <a:blip r:embed="rId9"/>
+                    <a:blip r:embed="rId15"/>
                     <a:srcRect/>
                     <a:stretch>
                       <a:fillRect/>
@@ -5281,16 +6791,16 @@
           <wp:inline distR="114300" distT="114300" distB="114300" distL="114300">
             <wp:extent cy="1650943" cx="4704194"/>
             <wp:effectExtent t="0" b="0" r="0" l="0"/>
-            <wp:docPr id="7" name="image06.png"/>
+            <wp:docPr id="8" name="image05.png"/>
             <a:graphic>
               <a:graphicData uri="http://schemas.openxmlformats.org/drawingml/2006/picture">
                 <pic:pic>
                   <pic:nvPicPr>
-                    <pic:cNvPr id="0" name="image06.png"/>
+                    <pic:cNvPr id="0" name="image05.png"/>
                     <pic:cNvPicPr preferRelativeResize="0"/>
                   </pic:nvPicPr>
                   <pic:blipFill>
-                    <a:blip r:embed="rId10"/>
+                    <a:blip r:embed="rId16"/>
                     <a:srcRect/>
                     <a:stretch>
                       <a:fillRect/>
@@ -5363,16 +6873,16 @@
           <wp:inline distR="114300" distT="114300" distB="114300" distL="114300">
             <wp:extent cy="1571380" cx="4704194"/>
             <wp:effectExtent t="0" b="0" r="0" l="0"/>
-            <wp:docPr id="8" name="image01.png"/>
+            <wp:docPr id="9" name="image04.png"/>
             <a:graphic>
               <a:graphicData uri="http://schemas.openxmlformats.org/drawingml/2006/picture">
                 <pic:pic>
                   <pic:nvPicPr>
-                    <pic:cNvPr id="0" name="image01.png"/>
+                    <pic:cNvPr id="0" name="image04.png"/>
                     <pic:cNvPicPr preferRelativeResize="0"/>
                   </pic:nvPicPr>
                   <pic:blipFill>
-                    <a:blip r:embed="rId11"/>
+                    <a:blip r:embed="rId17"/>
                     <a:srcRect/>
                     <a:stretch>
                       <a:fillRect/>
@@ -5488,8 +6998,97 @@
         <w:pStyle w:val="Heading1"/>
         <w:contextualSpacing w:val="0"/>
       </w:pPr>
-      <w:bookmarkStart w:id="18" w:colFirst="0" w:name="h.mvjnudijax9g" w:colLast="0"/>
+      <w:bookmarkStart w:id="18" w:colFirst="0" w:name="h.85vrd86wxkod" w:colLast="0"/>
       <w:bookmarkEnd w:id="18"/>
+      <w:r>
+        <w:rPr>
+          <w:rtl w:val="0"/>
+        </w:rPr>
+      </w:r>
+    </w:p>
+    <w:p>
+      <w:pPr>
+        <w:pStyle w:val="Heading1"/>
+        <w:contextualSpacing w:val="0"/>
+      </w:pPr>
+      <w:bookmarkStart w:id="19" w:colFirst="0" w:name="h.gsvyynwydy9t" w:colLast="0"/>
+      <w:bookmarkEnd w:id="19"/>
+      <w:r>
+        <w:rPr>
+          <w:rtl w:val="0"/>
+        </w:rPr>
+      </w:r>
+    </w:p>
+    <w:p>
+      <w:pPr>
+        <w:pStyle w:val="Heading1"/>
+        <w:contextualSpacing w:val="0"/>
+      </w:pPr>
+      <w:bookmarkStart w:id="20" w:colFirst="0" w:name="h.cxa8lun8jcev" w:colLast="0"/>
+      <w:bookmarkEnd w:id="20"/>
+      <w:r>
+        <w:rPr>
+          <w:rtl w:val="0"/>
+        </w:rPr>
+      </w:r>
+    </w:p>
+    <w:p>
+      <w:pPr>
+        <w:contextualSpacing w:val="0"/>
+      </w:pPr>
+      <w:r>
+        <w:rPr>
+          <w:rtl w:val="0"/>
+        </w:rPr>
+      </w:r>
+    </w:p>
+    <w:p>
+      <w:pPr>
+        <w:contextualSpacing w:val="0"/>
+      </w:pPr>
+      <w:r>
+        <w:rPr>
+          <w:rtl w:val="0"/>
+        </w:rPr>
+      </w:r>
+    </w:p>
+    <w:p>
+      <w:pPr>
+        <w:contextualSpacing w:val="0"/>
+      </w:pPr>
+      <w:r>
+        <w:rPr>
+          <w:rtl w:val="0"/>
+        </w:rPr>
+      </w:r>
+    </w:p>
+    <w:p>
+      <w:pPr>
+        <w:contextualSpacing w:val="0"/>
+      </w:pPr>
+      <w:r>
+        <w:rPr>
+          <w:rtl w:val="0"/>
+        </w:rPr>
+      </w:r>
+    </w:p>
+    <w:p>
+      <w:pPr>
+        <w:contextualSpacing w:val="0"/>
+      </w:pPr>
+      <w:r>
+        <w:rPr>
+          <w:rtl w:val="0"/>
+        </w:rPr>
+      </w:r>
+    </w:p>
+    <w:p>
+      <w:pPr>
+        <w:pStyle w:val="Heading1"/>
+        <w:contextualSpacing w:val="0"/>
+      </w:pPr>
+      <w:bookmarkStart w:id="21" w:colFirst="0" w:name="h.mvjnudijax9g" w:colLast="0"/>
+      <w:bookmarkEnd w:id="21"/>
       <w:r>
         <w:rPr>
           <w:rtl w:val="0"/>
@@ -5539,16 +7138,16 @@
           <wp:inline distR="114300" distT="114300" distB="114300" distL="114300">
             <wp:extent cy="3517900" cx="5943600"/>
             <wp:effectExtent t="0" b="0" r="0" l="0"/>
-            <wp:docPr id="1" name="image08.png" descr="Use Case Model - New Page (2).png"/>
+            <wp:docPr id="1" name="image00.png" descr="Use Case Model - New Page (2).png"/>
             <a:graphic>
               <a:graphicData uri="http://schemas.openxmlformats.org/drawingml/2006/picture">
                 <pic:pic>
                   <pic:nvPicPr>
-                    <pic:cNvPr id="0" name="image08.png" descr="Use Case Model - New Page (2).png"/>
+                    <pic:cNvPr id="0" name="image00.png" descr="Use Case Model - New Page (2).png"/>
                     <pic:cNvPicPr preferRelativeResize="0"/>
                   </pic:nvPicPr>
                   <pic:blipFill>
-                    <a:blip r:embed="rId12"/>
+                    <a:blip r:embed="rId18"/>
                     <a:srcRect t="0" b="0" r="0" l="0"/>
                     <a:stretch>
                       <a:fillRect/>
@@ -5829,16 +7428,16 @@
           <wp:inline distR="114300" distT="114300" distB="114300" distL="114300">
             <wp:extent cy="3975100" cx="5943600"/>
             <wp:effectExtent t="0" b="0" r="0" l="0"/>
-            <wp:docPr id="2" name="image00.png"/>
+            <wp:docPr id="2" name="image01.png"/>
             <a:graphic>
               <a:graphicData uri="http://schemas.openxmlformats.org/drawingml/2006/picture">
                 <pic:pic>
                   <pic:nvPicPr>
-                    <pic:cNvPr id="0" name="image00.png"/>
+                    <pic:cNvPr id="0" name="image01.png"/>
                     <pic:cNvPicPr preferRelativeResize="0"/>
                   </pic:nvPicPr>
                   <pic:blipFill>
-                    <a:blip r:embed="rId13"/>
+                    <a:blip r:embed="rId19"/>
                     <a:srcRect t="0" b="0" r="0" l="0"/>
                     <a:stretch>
                       <a:fillRect/>
@@ -5901,16 +7500,16 @@
           <wp:inline distR="114300" distT="114300" distB="114300" distL="114300">
             <wp:extent cy="2908300" cx="5943600"/>
             <wp:effectExtent t="0" b="0" r="0" l="0"/>
-            <wp:docPr id="4" name="image10.png"/>
+            <wp:docPr id="4" name="image15.png"/>
             <a:graphic>
               <a:graphicData uri="http://schemas.openxmlformats.org/drawingml/2006/picture">
                 <pic:pic>
                   <pic:nvPicPr>
-                    <pic:cNvPr id="0" name="image10.png"/>
+                    <pic:cNvPr id="0" name="image15.png"/>
                     <pic:cNvPicPr preferRelativeResize="0"/>
                   </pic:nvPicPr>
                   <pic:blipFill>
-                    <a:blip r:embed="rId14"/>
+                    <a:blip r:embed="rId20"/>
                     <a:srcRect t="0" b="0" r="0" l="0"/>
                     <a:stretch>
                       <a:fillRect/>
@@ -6009,16 +7608,16 @@
           <wp:inline distR="114300" distT="114300" distB="114300" distL="114300">
             <wp:extent cy="3975100" cx="5943600"/>
             <wp:effectExtent t="0" b="0" r="0" l="0"/>
-            <wp:docPr id="3" name="image09.png"/>
+            <wp:docPr id="3" name="image02.png"/>
             <a:graphic>
               <a:graphicData uri="http://schemas.openxmlformats.org/drawingml/2006/picture">
                 <pic:pic>
                   <pic:nvPicPr>
-                    <pic:cNvPr id="0" name="image09.png"/>
+                    <pic:cNvPr id="0" name="image02.png"/>
                     <pic:cNvPicPr preferRelativeResize="0"/>
                   </pic:nvPicPr>
                   <pic:blipFill>
-                    <a:blip r:embed="rId15"/>
+                    <a:blip r:embed="rId21"/>
                     <a:srcRect t="0" b="0" r="0" l="0"/>
                     <a:stretch>
                       <a:fillRect/>
@@ -6062,8 +7661,8 @@
         <w:spacing w:lineRule="auto" w:line="240"/>
         <w:contextualSpacing w:val="0"/>
       </w:pPr>
-      <w:bookmarkStart w:id="19" w:colFirst="0" w:name="h.c2m7b1v07m0k" w:colLast="0"/>
-      <w:bookmarkEnd w:id="19"/>
+      <w:bookmarkStart w:id="22" w:colFirst="0" w:name="h.c2m7b1v07m0k" w:colLast="0"/>
+      <w:bookmarkEnd w:id="22"/>
       <w:r>
         <w:rPr>
           <w:rtl w:val="0"/>
@@ -7518,7 +9117,7 @@
       </w:r>
     </w:p>
     <w:sectPr>
-      <w:footerReference r:id="rId16" w:type="default"/>
+      <w:footerReference r:id="rId22" w:type="default"/>
       <w:pgSz w:w="12240" w:h="15840"/>
       <w:pgMar w:left="1440" w:right="1440" w:top="1440" w:bottom="1440"/>
     </w:sectPr>

</xml_diff>